<commit_message>
Cambios capítulo 2, agregue tabla de casos de uso, detalles, y Agregue inicio de cap. 3 Diag Arquitectonico y e-relacion
</commit_message>
<xml_diff>
--- a/Índice_actualizado23Julio.docx
+++ b/Índice_actualizado23Julio.docx
@@ -511,8 +511,6 @@
       <w:r>
         <w:t>Caso de Uso CU-13 “Consumir datos generales de aspirantes aceptados”</w:t>
       </w:r>
-      <w:bookmarkStart w:id="0" w:name="_GoBack"/>
-      <w:bookmarkEnd w:id="0"/>
     </w:p>
     <w:p>
       <w:pPr>
@@ -581,11 +579,25 @@
         </w:numPr>
       </w:pPr>
       <w:r>
-        <w:t>Capas de diseño arquitectonico de SIRA</w:t>
+        <w:t xml:space="preserve">Capas </w:t>
+      </w:r>
+      <w:r>
+        <w:t xml:space="preserve">y patrones </w:t>
+      </w:r>
+      <w:r>
+        <w:t xml:space="preserve">de diseño </w:t>
+      </w:r>
+      <w:r>
+        <w:t>de</w:t>
+      </w:r>
+      <w:r>
+        <w:t xml:space="preserve"> SIRA</w:t>
       </w:r>
       <w:r>
         <w:t>………………………………….</w:t>
       </w:r>
+      <w:bookmarkStart w:id="0" w:name="_GoBack"/>
+      <w:bookmarkEnd w:id="0"/>
     </w:p>
     <w:p>
       <w:pPr>
@@ -2338,7 +2350,7 @@
 </file>
 
 <file path=customXml/itemProps1.xml><?xml version="1.0" encoding="utf-8"?>
-<ds:datastoreItem xmlns:ds="http://schemas.openxmlformats.org/officeDocument/2006/customXml" ds:itemID="{C6C082E8-11AD-4F55-9A57-AC0BCABAAC7D}">
+<ds:datastoreItem xmlns:ds="http://schemas.openxmlformats.org/officeDocument/2006/customXml" ds:itemID="{2AE3CA63-1489-4D94-A556-977EBF09F1D2}">
   <ds:schemaRefs>
     <ds:schemaRef ds:uri="http://schemas.openxmlformats.org/officeDocument/2006/bibliography"/>
   </ds:schemaRefs>

</xml_diff>

<commit_message>
Actualizacion de Estructura y numeracion, títulos
</commit_message>
<xml_diff>
--- a/Índice_actualizado23Julio.docx
+++ b/Índice_actualizado23Julio.docx
@@ -467,7 +467,10 @@
         </w:numPr>
       </w:pPr>
       <w:r>
-        <w:t>Introducción a ala arquitectura de servicios.</w:t>
+        <w:t>Servicios identificados dentro del sistema SIRA.</w:t>
+      </w:r>
+      <w:r>
+        <w:t xml:space="preserve"> (Listado y que engloban cada uno, aquí hacer referencia a las funcionalidades y a los CU. Definidos en el Anexo).</w:t>
       </w:r>
     </w:p>
     <w:p>
@@ -479,7 +482,7 @@
         </w:numPr>
       </w:pPr>
       <w:r>
-        <w:t>Carácterísticas de la arquitectura orientada a servicios.</w:t>
+        <w:t>Elección de una Arquitectura SOA basada en Servicios REST (porque REST en vez de SOAP)</w:t>
       </w:r>
     </w:p>
     <w:p>
@@ -491,10 +494,7 @@
         </w:numPr>
       </w:pPr>
       <w:r>
-        <w:t>Servicios identificados dentro del sistema SIRA.</w:t>
-      </w:r>
-      <w:r>
-        <w:t xml:space="preserve"> (Listado y que engloban cada uno, aquí hacer referencia a las funcionalidades y a los CU. Definidos en el Anexo).</w:t>
+        <w:t>Diagrama Arquitectonico de SIRA</w:t>
       </w:r>
     </w:p>
     <w:p>
@@ -506,7 +506,37 @@
         </w:numPr>
       </w:pPr>
       <w:r>
-        <w:t>Elección de una Arquitectura SOA basada en Servicios REST (porque REST en vez de SOAP)</w:t>
+        <w:t>SERVICIO REST DE USUARIOS</w:t>
+      </w:r>
+    </w:p>
+    <w:p>
+      <w:pPr>
+        <w:pStyle w:val="Prrafodelista"/>
+        <w:ind w:left="1080"/>
+      </w:pPr>
+      <w:r>
+        <w:t xml:space="preserve"> </w:t>
+      </w:r>
+      <w:r>
+        <w:t>Descripción general</w:t>
+      </w:r>
+    </w:p>
+    <w:p>
+      <w:pPr>
+        <w:pStyle w:val="Prrafodelista"/>
+        <w:ind w:left="1080"/>
+      </w:pPr>
+      <w:r>
+        <w:t>Funcionalidades abarcadas (hacer ref. a casos de uso en anexos).</w:t>
+      </w:r>
+    </w:p>
+    <w:p>
+      <w:pPr>
+        <w:pStyle w:val="Prrafodelista"/>
+        <w:ind w:left="1080"/>
+      </w:pPr>
+      <w:r>
+        <w:t>Diagrama de Peticion REST , acciones disponibles.</w:t>
       </w:r>
     </w:p>
     <w:p>
@@ -517,60 +547,18 @@
           <w:numId w:val="2"/>
         </w:numPr>
       </w:pPr>
-      <w:r>
-        <w:t>Diagrama Arquitectonico de SIRA</w:t>
-      </w:r>
-    </w:p>
-    <w:p>
-      <w:pPr>
-        <w:pStyle w:val="Prrafodelista"/>
-        <w:numPr>
-          <w:ilvl w:val="1"/>
-          <w:numId w:val="2"/>
-        </w:numPr>
-      </w:pPr>
-      <w:r>
-        <w:t>SERVICIO REST DE USUARIOS</w:t>
-      </w:r>
-    </w:p>
-    <w:p>
-      <w:pPr>
-        <w:pStyle w:val="Prrafodelista"/>
-        <w:ind w:left="1080"/>
-      </w:pPr>
-      <w:r>
-        <w:t xml:space="preserve"> </w:t>
-      </w:r>
-      <w:r>
-        <w:t>Descripción general</w:t>
-      </w:r>
-    </w:p>
-    <w:p>
-      <w:pPr>
-        <w:pStyle w:val="Prrafodelista"/>
-        <w:ind w:left="1080"/>
-      </w:pPr>
-      <w:r>
-        <w:t>Funcionalidades abarcadas (hacer ref. a casos de uso en anexos).</w:t>
-      </w:r>
-    </w:p>
-    <w:p>
-      <w:pPr>
-        <w:pStyle w:val="Prrafodelista"/>
-        <w:ind w:left="1080"/>
-      </w:pPr>
-      <w:r>
-        <w:t>Diagrama de Peticion REST , acciones disponibles.</w:t>
-      </w:r>
-    </w:p>
-    <w:p>
-      <w:pPr>
-        <w:pStyle w:val="Prrafodelista"/>
-        <w:numPr>
-          <w:ilvl w:val="1"/>
-          <w:numId w:val="2"/>
-        </w:numPr>
-      </w:pPr>
+    </w:p>
+    <w:p>
+      <w:pPr>
+        <w:pStyle w:val="Prrafodelista"/>
+        <w:numPr>
+          <w:ilvl w:val="2"/>
+          <w:numId w:val="2"/>
+        </w:numPr>
+      </w:pPr>
+      <w:r>
+        <w:t xml:space="preserve">SEGURIDAD </w:t>
+      </w:r>
     </w:p>
     <w:p>
       <w:pPr>
@@ -582,18 +570,6 @@
       </w:pPr>
       <w:r>
         <w:lastRenderedPageBreak/>
-        <w:t xml:space="preserve">SEGURIDAD </w:t>
-      </w:r>
-    </w:p>
-    <w:p>
-      <w:pPr>
-        <w:pStyle w:val="Prrafodelista"/>
-        <w:numPr>
-          <w:ilvl w:val="2"/>
-          <w:numId w:val="2"/>
-        </w:numPr>
-      </w:pPr>
-      <w:r>
         <w:t>Diagrama del proceso de Autenticación de usuario basado en JWT (Jason Web Token)…….</w:t>
       </w:r>
     </w:p>
@@ -748,6 +724,7 @@
           <w:b/>
         </w:rPr>
       </w:pPr>
+      <w:bookmarkStart w:id="0" w:name="_GoBack"/>
       <w:r>
         <w:rPr>
           <w:b/>
@@ -860,13 +837,7 @@
         <w:rPr>
           <w:b/>
         </w:rPr>
-        <w:t xml:space="preserve">Wireframes </w:t>
-      </w:r>
-      <w:r>
-        <w:rPr>
-          <w:b/>
-        </w:rPr>
-        <w:t>diseño de Layout general.</w:t>
+        <w:t>Wireframes diseño de Layout general.</w:t>
       </w:r>
     </w:p>
     <w:p>
@@ -884,13 +855,7 @@
         <w:rPr>
           <w:b/>
         </w:rPr>
-        <w:t xml:space="preserve">Wireframes diseño de </w:t>
-      </w:r>
-      <w:r>
-        <w:rPr>
-          <w:b/>
-        </w:rPr>
-        <w:t>CRUDS</w:t>
+        <w:t>Wireframes diseño de CRUDS</w:t>
       </w:r>
     </w:p>
     <w:p>
@@ -908,13 +873,7 @@
         <w:rPr>
           <w:b/>
         </w:rPr>
-        <w:t xml:space="preserve">Wireframes diseño </w:t>
-      </w:r>
-      <w:r>
-        <w:rPr>
-          <w:b/>
-        </w:rPr>
-        <w:t xml:space="preserve">de convocatorias </w:t>
+        <w:t xml:space="preserve">Wireframes diseño de convocatorias </w:t>
       </w:r>
     </w:p>
     <w:p>
@@ -932,13 +891,7 @@
         <w:rPr>
           <w:b/>
         </w:rPr>
-        <w:t xml:space="preserve">Wireframes diseño de </w:t>
-      </w:r>
-      <w:r>
-        <w:rPr>
-          <w:b/>
-        </w:rPr>
-        <w:t>Participacion</w:t>
+        <w:t>Wireframes diseño de Participacion</w:t>
       </w:r>
     </w:p>
     <w:p>
@@ -956,13 +909,7 @@
         <w:rPr>
           <w:b/>
         </w:rPr>
-        <w:t>Wireframes di</w:t>
-      </w:r>
-      <w:r>
-        <w:rPr>
-          <w:b/>
-        </w:rPr>
-        <w:t>seño de Dashboard</w:t>
+        <w:t>Wireframes diseño de Dashboard</w:t>
       </w:r>
     </w:p>
     <w:p>
@@ -983,6 +930,7 @@
         <w:t>Implementación con el Backend. (peticiones ajax con axios).</w:t>
       </w:r>
     </w:p>
+    <w:bookmarkEnd w:id="0"/>
     <w:p>
       <w:pPr>
         <w:ind w:left="567"/>
@@ -1004,7 +952,6 @@
           <w:b/>
         </w:rPr>
       </w:pPr>
-      <w:bookmarkStart w:id="0" w:name="_GoBack"/>
       <w:r>
         <w:rPr>
           <w:b/>
@@ -1058,19 +1005,7 @@
         <w:rPr>
           <w:b/>
         </w:rPr>
-        <w:t>Funcionalidad (descripcion</w:t>
-      </w:r>
-      <w:r>
-        <w:rPr>
-          <w:b/>
-        </w:rPr>
-        <w:t xml:space="preserve"> y pantallas</w:t>
-      </w:r>
-      <w:r>
-        <w:rPr>
-          <w:b/>
-        </w:rPr>
-        <w:t>)</w:t>
+        <w:t>Funcionalidad (descripcion y pantallas)</w:t>
       </w:r>
     </w:p>
     <w:p>
@@ -1112,13 +1047,7 @@
           <w:b/>
         </w:rPr>
         <w:tab/>
-        <w:t>Resultados</w:t>
-      </w:r>
-      <w:r>
-        <w:rPr>
-          <w:b/>
-        </w:rPr>
-        <w:t>.</w:t>
+        <w:t>Resultados.</w:t>
       </w:r>
     </w:p>
     <w:p>
@@ -1188,21 +1117,9 @@
           <w:b/>
         </w:rPr>
         <w:tab/>
-      </w:r>
-      <w:r>
-        <w:rPr>
-          <w:b/>
-        </w:rPr>
-        <w:t>Resultados</w:t>
-      </w:r>
-      <w:r>
-        <w:rPr>
-          <w:b/>
-        </w:rPr>
-        <w:t>.</w:t>
-      </w:r>
-    </w:p>
-    <w:bookmarkEnd w:id="0"/>
+        <w:t>Resultados.</w:t>
+      </w:r>
+    </w:p>
     <w:p>
       <w:pPr>
         <w:ind w:left="567"/>
@@ -1222,6 +1139,7 @@
         <w:rPr>
           <w:b/>
         </w:rPr>
+        <w:lastRenderedPageBreak/>
         <w:tab/>
         <w:t>Control de Usuarios.</w:t>
       </w:r>
@@ -1658,31 +1576,31 @@
         </w:numPr>
       </w:pPr>
       <w:r>
+        <w:t>Caso de Uso CU-02 “Ingresar al Sistema”</w:t>
+      </w:r>
+    </w:p>
+    <w:p>
+      <w:pPr>
+        <w:pStyle w:val="Prrafodelista"/>
+        <w:numPr>
+          <w:ilvl w:val="2"/>
+          <w:numId w:val="2"/>
+        </w:numPr>
+      </w:pPr>
+      <w:r>
+        <w:t>Caso de Uso CU-03 “CRUD Programas Educativos”</w:t>
+      </w:r>
+    </w:p>
+    <w:p>
+      <w:pPr>
+        <w:pStyle w:val="Prrafodelista"/>
+        <w:numPr>
+          <w:ilvl w:val="2"/>
+          <w:numId w:val="2"/>
+        </w:numPr>
+      </w:pPr>
+      <w:r>
         <w:lastRenderedPageBreak/>
-        <w:t>Caso de Uso CU-02 “Ingresar al Sistema”</w:t>
-      </w:r>
-    </w:p>
-    <w:p>
-      <w:pPr>
-        <w:pStyle w:val="Prrafodelista"/>
-        <w:numPr>
-          <w:ilvl w:val="2"/>
-          <w:numId w:val="2"/>
-        </w:numPr>
-      </w:pPr>
-      <w:r>
-        <w:t>Caso de Uso CU-03 “CRUD Programas Educativos”</w:t>
-      </w:r>
-    </w:p>
-    <w:p>
-      <w:pPr>
-        <w:pStyle w:val="Prrafodelista"/>
-        <w:numPr>
-          <w:ilvl w:val="2"/>
-          <w:numId w:val="2"/>
-        </w:numPr>
-      </w:pPr>
-      <w:r>
         <w:t>Caso de Uso CU-04 “CRUD Convocatorias”</w:t>
       </w:r>
     </w:p>
@@ -2257,31 +2175,31 @@
         </w:numPr>
       </w:pPr>
       <w:r>
+        <w:t>Modificar Programa Educativo………………………</w:t>
+      </w:r>
+    </w:p>
+    <w:p>
+      <w:pPr>
+        <w:pStyle w:val="Prrafodelista"/>
+        <w:numPr>
+          <w:ilvl w:val="2"/>
+          <w:numId w:val="2"/>
+        </w:numPr>
+      </w:pPr>
+      <w:r>
+        <w:t>Eliminar Programa Educativo………………………</w:t>
+      </w:r>
+    </w:p>
+    <w:p>
+      <w:pPr>
+        <w:pStyle w:val="Prrafodelista"/>
+        <w:numPr>
+          <w:ilvl w:val="2"/>
+          <w:numId w:val="2"/>
+        </w:numPr>
+      </w:pPr>
+      <w:r>
         <w:lastRenderedPageBreak/>
-        <w:t>Modificar Programa Educativo………………………</w:t>
-      </w:r>
-    </w:p>
-    <w:p>
-      <w:pPr>
-        <w:pStyle w:val="Prrafodelista"/>
-        <w:numPr>
-          <w:ilvl w:val="2"/>
-          <w:numId w:val="2"/>
-        </w:numPr>
-      </w:pPr>
-      <w:r>
-        <w:t>Eliminar Programa Educativo………………………</w:t>
-      </w:r>
-    </w:p>
-    <w:p>
-      <w:pPr>
-        <w:pStyle w:val="Prrafodelista"/>
-        <w:numPr>
-          <w:ilvl w:val="2"/>
-          <w:numId w:val="2"/>
-        </w:numPr>
-      </w:pPr>
-      <w:r>
         <w:t>Registrar Convocatoria………………………</w:t>
       </w:r>
     </w:p>
@@ -3690,7 +3608,7 @@
 </file>
 
 <file path=customXml/itemProps1.xml><?xml version="1.0" encoding="utf-8"?>
-<ds:datastoreItem xmlns:ds="http://schemas.openxmlformats.org/officeDocument/2006/customXml" ds:itemID="{D3F8C544-6E64-43A3-BC42-55D2F431CC81}">
+<ds:datastoreItem xmlns:ds="http://schemas.openxmlformats.org/officeDocument/2006/customXml" ds:itemID="{7FEB6150-53FD-43C2-BF0E-076674BD8A92}">
   <ds:schemaRefs>
     <ds:schemaRef ds:uri="http://schemas.openxmlformats.org/officeDocument/2006/bibliography"/>
   </ds:schemaRefs>

</xml_diff>